<commit_message>
Actualizacion a version de publicacion
</commit_message>
<xml_diff>
--- a/fuentes/LAFT/pedagogicas/Modulo1/BASC_LAFT-Mod1-Plataforma.docx
+++ b/fuentes/LAFT/pedagogicas/Modulo1/BASC_LAFT-Mod1-Plataforma.docx
@@ -2033,7 +2033,6 @@
                 <w:sz w:val="28"/>
                 <w:szCs w:val="28"/>
               </w:rPr>
-              <w:lastRenderedPageBreak/>
               <w:t>Evaluemos mod 1:</w:t>
             </w:r>
           </w:p>
@@ -2278,7 +2277,6 @@
                 <w:sz w:val="22"/>
                 <w:szCs w:val="22"/>
               </w:rPr>
-              <w:lastRenderedPageBreak/>
               <w:t>Salen 5 preguntas del banco 10 preguntas, de manera aleatoria. Se podrá repetir indefinidamente.</w:t>
             </w:r>
           </w:p>
@@ -2560,16 +2558,7 @@
                 <w:iCs/>
                 <w:color w:val="auto"/>
               </w:rPr>
-              <w:t>compra</w:t>
-            </w:r>
-            <w:r>
-              <w:rPr>
-                <w:rFonts w:ascii="Calibri" w:hAnsi="Calibri" w:cs="Arial"/>
-                <w:b w:val="0"/>
-                <w:iCs/>
-                <w:color w:val="auto"/>
-              </w:rPr>
-              <w:t xml:space="preserve">ndo </w:t>
+              <w:t xml:space="preserve">comprando </w:t>
             </w:r>
             <w:r>
               <w:rPr>
@@ -2686,25 +2675,7 @@
                 <w:iCs/>
                 <w:color w:val="auto"/>
               </w:rPr>
-              <w:t xml:space="preserve">Intentar </w:t>
-            </w:r>
-            <w:r>
-              <w:rPr>
-                <w:rFonts w:ascii="Calibri" w:hAnsi="Calibri" w:cs="Arial"/>
-                <w:b w:val="0"/>
-                <w:iCs/>
-                <w:color w:val="auto"/>
-              </w:rPr>
-              <w:t>dar carácter legal a los fondos producto de operaciones ilícitas, para facilitar su ingreso al flujo monetario de una economía</w:t>
-            </w:r>
-            <w:r>
-              <w:rPr>
-                <w:rFonts w:ascii="Calibri" w:hAnsi="Calibri" w:cs="Arial"/>
-                <w:b w:val="0"/>
-                <w:iCs/>
-                <w:color w:val="auto"/>
-              </w:rPr>
-              <w:t xml:space="preserve"> es:</w:t>
+              <w:t>Intentar dar carácter legal a los fondos producto de operaciones ilícitas, para facilitar su ingreso al flujo monetario de una economía es:</w:t>
             </w:r>
           </w:p>
           <w:p>
@@ -2904,25 +2875,7 @@
                 <w:iCs/>
                 <w:color w:val="auto"/>
               </w:rPr>
-              <w:t>E</w:t>
-            </w:r>
-            <w:r>
-              <w:rPr>
-                <w:rFonts w:asciiTheme="minorHAnsi" w:hAnsiTheme="minorHAnsi" w:cs="Arial"/>
-                <w:b w:val="0"/>
-                <w:iCs/>
-                <w:color w:val="auto"/>
-              </w:rPr>
-              <w:t>l e</w:t>
-            </w:r>
-            <w:r>
-              <w:rPr>
-                <w:rFonts w:asciiTheme="minorHAnsi" w:hAnsiTheme="minorHAnsi" w:cs="Arial"/>
-                <w:b w:val="0"/>
-                <w:iCs/>
-                <w:color w:val="auto"/>
-              </w:rPr>
-              <w:t>nriquecimiento ilícito</w:t>
+              <w:t>El enriquecimiento ilícito</w:t>
             </w:r>
             <w:r>
               <w:rPr>
@@ -2960,16 +2913,7 @@
                 <w:color w:val="auto"/>
                 <w:highlight w:val="cyan"/>
               </w:rPr>
-              <w:t>B</w:t>
-            </w:r>
-            <w:r>
-              <w:rPr>
-                <w:rFonts w:asciiTheme="minorHAnsi" w:hAnsiTheme="minorHAnsi" w:cstheme="minorHAnsi"/>
-                <w:b w:val="0"/>
-                <w:color w:val="auto"/>
-                <w:highlight w:val="cyan"/>
-              </w:rPr>
-              <w:t>uscar fondos que permitan la operación terrorista</w:t>
+              <w:t>Buscar fondos que permitan la operación terrorista</w:t>
             </w:r>
             <w:r>
               <w:rPr>
@@ -3219,7 +3163,6 @@
                 <w:iCs/>
                 <w:color w:val="auto"/>
               </w:rPr>
-              <w:lastRenderedPageBreak/>
               <w:t>Son organismos nacionales creados para la lucha en contra del LA/FT:</w:t>
             </w:r>
           </w:p>
@@ -3248,15 +3191,7 @@
                 <w:b w:val="0"/>
                 <w:color w:val="auto"/>
               </w:rPr>
-              <w:t>Grupo Egmont</w:t>
-            </w:r>
-            <w:r>
-              <w:rPr>
-                <w:rFonts w:asciiTheme="minorHAnsi" w:hAnsiTheme="minorHAnsi" w:cstheme="minorHAnsi"/>
-                <w:b w:val="0"/>
-                <w:color w:val="auto"/>
-              </w:rPr>
-              <w:t xml:space="preserve"> y la UNODC</w:t>
+              <w:t>Grupo Egmont y la UNODC</w:t>
             </w:r>
             <w:r>
               <w:rPr>
@@ -3321,15 +3256,7 @@
                 <w:b w:val="0"/>
                 <w:color w:val="auto"/>
               </w:rPr>
-              <w:t>GPML</w:t>
-            </w:r>
-            <w:r>
-              <w:rPr>
-                <w:rFonts w:asciiTheme="minorHAnsi" w:hAnsiTheme="minorHAnsi" w:cstheme="minorHAnsi"/>
-                <w:b w:val="0"/>
-                <w:color w:val="auto"/>
-              </w:rPr>
-              <w:t xml:space="preserve"> y UIAF</w:t>
+              <w:t>GPML y UIAF</w:t>
             </w:r>
             <w:r>
               <w:rPr>
@@ -3639,16 +3566,7 @@
                 <w:iCs/>
                 <w:color w:val="auto"/>
               </w:rPr>
-              <w:t xml:space="preserve">al LA/FT,  </w:t>
-            </w:r>
-            <w:r>
-              <w:rPr>
-                <w:rFonts w:ascii="Calibri" w:hAnsi="Calibri" w:cs="Arial"/>
-                <w:b w:val="0"/>
-                <w:iCs/>
-                <w:color w:val="auto"/>
-              </w:rPr>
-              <w:t>es el frente de lucha del Estado denominado:</w:t>
+              <w:t>al LA/FT,  es el frente de lucha del Estado denominado:</w:t>
             </w:r>
           </w:p>
           <w:p>
@@ -3809,23 +3727,7 @@
                 <w:b w:val="0"/>
                 <w:color w:val="auto"/>
               </w:rPr>
-              <w:t>A</w:t>
-            </w:r>
-            <w:r>
-              <w:rPr>
-                <w:rFonts w:asciiTheme="minorHAnsi" w:hAnsiTheme="minorHAnsi"/>
-                <w:b w:val="0"/>
-                <w:color w:val="auto"/>
-              </w:rPr>
-              <w:t>dministrar los bienes incautados por delitos de narcotráfico y conexos</w:t>
-            </w:r>
-            <w:r>
-              <w:rPr>
-                <w:rFonts w:asciiTheme="minorHAnsi" w:hAnsiTheme="minorHAnsi"/>
-                <w:b w:val="0"/>
-                <w:color w:val="auto"/>
-              </w:rPr>
-              <w:t xml:space="preserve"> es una función de:</w:t>
+              <w:t>Administrar los bienes incautados por delitos de narcotráfico y conexos es una función de:</w:t>
             </w:r>
           </w:p>
           <w:p>
@@ -3855,17 +3757,10 @@
                 <w:color w:val="auto"/>
                 <w:highlight w:val="cyan"/>
               </w:rPr>
-              <w:t>La Dirección  N</w:t>
-            </w:r>
-            <w:r>
-              <w:rPr>
-                <w:rFonts w:asciiTheme="minorHAnsi" w:hAnsiTheme="minorHAnsi" w:cstheme="minorHAnsi"/>
-                <w:b w:val="0"/>
-                <w:color w:val="auto"/>
-                <w:highlight w:val="cyan"/>
-              </w:rPr>
-              <w:t>acional de Estupefacientes</w:t>
-            </w:r>
+              <w:t>Sociedad de Activos Especiales</w:t>
+            </w:r>
+            <w:bookmarkStart w:id="1" w:name="_GoBack"/>
+            <w:bookmarkEnd w:id="1"/>
             <w:r>
               <w:rPr>
                 <w:rFonts w:asciiTheme="minorHAnsi" w:hAnsiTheme="minorHAnsi" w:cstheme="minorHAnsi"/>
@@ -4057,15 +3952,7 @@
                 <w:b w:val="0"/>
                 <w:color w:val="auto"/>
               </w:rPr>
-              <w:t xml:space="preserve">La </w:t>
-            </w:r>
-            <w:r>
-              <w:rPr>
-                <w:rFonts w:asciiTheme="minorHAnsi" w:hAnsiTheme="minorHAnsi" w:cstheme="minorHAnsi"/>
-                <w:b w:val="0"/>
-                <w:color w:val="auto"/>
-              </w:rPr>
-              <w:t>Comisión de coordinación inter-institucional contra el lavado de activos</w:t>
+              <w:t>La Comisión de coordinación inter-institucional contra el lavado de activos</w:t>
             </w:r>
             <w:r>
               <w:rPr>
@@ -4109,35 +3996,7 @@
                 <w:color w:val="auto"/>
                 <w:highlight w:val="cyan"/>
               </w:rPr>
-              <w:lastRenderedPageBreak/>
-              <w:t>La</w:t>
-            </w:r>
-            <w:r>
-              <w:rPr>
-                <w:rFonts w:asciiTheme="minorHAnsi" w:hAnsiTheme="minorHAnsi" w:cstheme="minorHAnsi"/>
-                <w:b w:val="0"/>
-                <w:color w:val="auto"/>
-                <w:highlight w:val="cyan"/>
-              </w:rPr>
-              <w:t xml:space="preserve"> </w:t>
-            </w:r>
-            <w:r>
-              <w:rPr>
-                <w:rFonts w:asciiTheme="minorHAnsi" w:hAnsiTheme="minorHAnsi" w:cstheme="minorHAnsi"/>
-                <w:b w:val="0"/>
-                <w:color w:val="auto"/>
-                <w:highlight w:val="cyan"/>
-              </w:rPr>
-              <w:t>Unidad de información y análisis financiero</w:t>
-            </w:r>
-            <w:r>
-              <w:rPr>
-                <w:rFonts w:asciiTheme="minorHAnsi" w:hAnsiTheme="minorHAnsi" w:cstheme="minorHAnsi"/>
-                <w:b w:val="0"/>
-                <w:color w:val="auto"/>
-                <w:highlight w:val="cyan"/>
-              </w:rPr>
-              <w:t xml:space="preserve"> </w:t>
+              <w:t xml:space="preserve">La Unidad de información y análisis financiero </w:t>
             </w:r>
             <w:r>
               <w:rPr>
@@ -4212,23 +4071,7 @@
                 <w:b w:val="0"/>
                 <w:color w:val="auto"/>
               </w:rPr>
-              <w:t>D</w:t>
-            </w:r>
-            <w:r>
-              <w:rPr>
-                <w:rFonts w:asciiTheme="minorHAnsi" w:hAnsiTheme="minorHAnsi" w:cstheme="minorHAnsi"/>
-                <w:b w:val="0"/>
-                <w:color w:val="auto"/>
-              </w:rPr>
-              <w:t>ictar recomendaciones para combatir e</w:t>
-            </w:r>
-            <w:r>
-              <w:rPr>
-                <w:rFonts w:asciiTheme="minorHAnsi" w:hAnsiTheme="minorHAnsi" w:cstheme="minorHAnsi"/>
-                <w:b w:val="0"/>
-                <w:color w:val="auto"/>
-              </w:rPr>
-              <w:t>l lavado de activos en el mundo es la función de:</w:t>
+              <w:t>Dictar recomendaciones para combatir el lavado de activos en el mundo es la función de:</w:t>
             </w:r>
           </w:p>
           <w:p>
@@ -4341,8 +4184,6 @@
               </w:rPr>
               <w:t>CCICLA</w:t>
             </w:r>
-            <w:bookmarkStart w:id="1" w:name="_GoBack"/>
-            <w:bookmarkEnd w:id="1"/>
           </w:p>
         </w:tc>
       </w:tr>
@@ -8423,6 +8264,7 @@
   <w:style w:type="character" w:default="1" w:styleId="Fuentedeprrafopredeter">
     <w:name w:val="Default Paragraph Font"/>
     <w:uiPriority w:val="1"/>
+    <w:semiHidden/>
     <w:unhideWhenUsed/>
   </w:style>
   <w:style w:type="table" w:default="1" w:styleId="Tablanormal">
@@ -9376,6 +9218,7 @@
   <w:style w:type="character" w:default="1" w:styleId="Fuentedeprrafopredeter">
     <w:name w:val="Default Paragraph Font"/>
     <w:uiPriority w:val="1"/>
+    <w:semiHidden/>
     <w:unhideWhenUsed/>
   </w:style>
   <w:style w:type="table" w:default="1" w:styleId="Tablanormal">

</xml_diff>